<commit_message>
Update 9/14/2023 8:14PM EST
Update as of 8:14PM EST on 9/14/2023.
</commit_message>
<xml_diff>
--- a/&THREAT PREVENTION SECURITY SYSTEMS/20230914 - Global United Defense, Inc. - Named Threat Prevention Security Systems - v1.0.1.2.docx
+++ b/&THREAT PREVENTION SECURITY SYSTEMS/20230914 - Global United Defense, Inc. - Named Threat Prevention Security Systems - v1.0.1.2.docx
@@ -198,7 +198,7 @@
           <w:sz w:val="28"/>
           <w:szCs w:val="28"/>
         </w:rPr>
-        <w:t>9/14/2023 4:19:48 PM</w:t>
+        <w:t>9/14/2023 7:41:09 PM</w:t>
       </w:r>
     </w:p>
     <w:p>
@@ -752,23 +752,7 @@
           <w:bCs/>
           <w:color w:val="FF0000"/>
         </w:rPr>
-        <w:t>C</w:t>
-      </w:r>
-      <w:r>
-        <w:rPr>
-          <w:b/>
-          <w:bCs/>
-          <w:color w:val="FF0000"/>
-        </w:rPr>
-        <w:t>OFFEE</w:t>
-      </w:r>
-      <w:r>
-        <w:rPr>
-          <w:b/>
-          <w:bCs/>
-          <w:color w:val="FF0000"/>
-        </w:rPr>
-        <w:t xml:space="preserve"> </w:t>
+        <w:t xml:space="preserve">COFFEE </w:t>
       </w:r>
       <w:proofErr w:type="gramStart"/>
       <w:r>
@@ -943,6 +927,72 @@
           <w:color w:val="FF0000"/>
         </w:rPr>
         <w:t xml:space="preserve">LOST MARBLES </w:t>
+      </w:r>
+      <w:proofErr w:type="gramStart"/>
+      <w:r>
+        <w:rPr>
+          <w:b/>
+          <w:bCs/>
+          <w:color w:val="FF0000"/>
+        </w:rPr>
+        <w:t>THREAT</w:t>
+      </w:r>
+      <w:r>
+        <w:rPr>
+          <w:b/>
+          <w:bCs/>
+        </w:rPr>
+        <w:t>;</w:t>
+      </w:r>
+      <w:proofErr w:type="gramEnd"/>
+    </w:p>
+    <w:p>
+      <w:pPr>
+        <w:ind w:left="360"/>
+        <w:jc w:val="both"/>
+        <w:rPr>
+          <w:b/>
+          <w:bCs/>
+        </w:rPr>
+      </w:pPr>
+      <w:r>
+        <w:tab/>
+      </w:r>
+      <w:r>
+        <w:rPr>
+          <w:u w:val="single"/>
+        </w:rPr>
+        <w:t>PREVENTION SECURITY SYSTEM</w:t>
+      </w:r>
+      <w:r>
+        <w:t>:</w:t>
+      </w:r>
+      <w:r>
+        <w:t xml:space="preserve"> </w:t>
+      </w:r>
+      <w:r>
+        <w:rPr>
+          <w:b/>
+          <w:bCs/>
+          <w:color w:val="FF0000"/>
+        </w:rPr>
+        <w:t xml:space="preserve">ANY </w:t>
+      </w:r>
+      <w:r>
+        <w:rPr>
+          <w:b/>
+          <w:bCs/>
+          <w:color w:val="FF0000"/>
+        </w:rPr>
+        <w:t>NUCLEAR SMOOTHIE</w:t>
+      </w:r>
+      <w:r>
+        <w:rPr>
+          <w:b/>
+          <w:bCs/>
+          <w:color w:val="FF0000"/>
+        </w:rPr>
+        <w:t xml:space="preserve"> </w:t>
       </w:r>
       <w:proofErr w:type="gramStart"/>
       <w:r>

</xml_diff>